<commit_message>
Arduino con comentarios. Documento - Apendices y anexos. Portada y eso.
</commit_message>
<xml_diff>
--- a/Documento/Capítulo 4 - Desarrollo - En construccion.docx
+++ b/Documento/Capítulo 4 - Desarrollo - En construccion.docx
@@ -92,7 +92,21 @@
         <w:rPr>
           <w:rFonts w:ascii="Arial" w:hAnsi="Arial" w:cs="Arial"/>
         </w:rPr>
-        <w:t xml:space="preserve">e cuadricóptero </w:t>
+        <w:t xml:space="preserve">e </w:t>
+      </w:r>
+      <w:proofErr w:type="spellStart"/>
+      <w:r>
+        <w:rPr>
+          <w:rFonts w:ascii="Arial" w:hAnsi="Arial" w:cs="Arial"/>
+        </w:rPr>
+        <w:t>cuadricóptero</w:t>
+      </w:r>
+      <w:proofErr w:type="spellEnd"/>
+      <w:r>
+        <w:rPr>
+          <w:rFonts w:ascii="Arial" w:hAnsi="Arial" w:cs="Arial"/>
+        </w:rPr>
+        <w:t xml:space="preserve"> </w:t>
       </w:r>
       <w:proofErr w:type="spellStart"/>
       <w:r>
@@ -458,7 +472,7 @@
         <w:rPr>
           <w:rFonts w:ascii="Arial" w:hAnsi="Arial" w:cs="Arial"/>
           <w:noProof/>
-          <w:lang w:val="es-ES" w:eastAsia="es-ES" w:bidi="ar-SA"/>
+          <w:lang w:eastAsia="es-VE" w:bidi="ar-SA"/>
         </w:rPr>
         <w:drawing>
           <wp:inline distT="0" distB="0" distL="0" distR="0">
@@ -1625,7 +1639,7 @@
           <w:rFonts w:ascii="Arial" w:hAnsi="Arial" w:cs="Arial"/>
           <w:b/>
           <w:noProof/>
-          <w:lang w:val="es-ES" w:eastAsia="es-ES" w:bidi="ar-SA"/>
+          <w:lang w:eastAsia="es-VE" w:bidi="ar-SA"/>
         </w:rPr>
         <w:drawing>
           <wp:inline distT="0" distB="0" distL="0" distR="0">
@@ -2937,7 +2951,7 @@
         <w:rPr>
           <w:rFonts w:ascii="Arial" w:hAnsi="Arial" w:cs="Arial"/>
           <w:noProof/>
-          <w:lang w:val="es-ES" w:eastAsia="es-ES" w:bidi="ar-SA"/>
+          <w:lang w:eastAsia="es-VE" w:bidi="ar-SA"/>
         </w:rPr>
         <w:drawing>
           <wp:inline distT="0" distB="0" distL="0" distR="0">
@@ -3713,7 +3727,7 @@
       <w:r>
         <w:rPr>
           <w:noProof/>
-          <w:lang w:val="es-ES" w:eastAsia="es-ES" w:bidi="ar-SA"/>
+          <w:lang w:eastAsia="es-VE" w:bidi="ar-SA"/>
         </w:rPr>
         <w:lastRenderedPageBreak/>
         <w:drawing>
@@ -5005,23 +5019,6 @@
     </w:p>
     <w:p>
       <w:pPr>
-        <w:keepNext w:val="0"/>
-        <w:widowControl/>
-        <w:shd w:val="clear" w:color="auto" w:fill="auto"/>
-        <w:suppressAutoHyphens w:val="0"/>
-        <w:overflowPunct/>
-        <w:spacing w:line="276" w:lineRule="auto"/>
-        <w:textAlignment w:val="auto"/>
-        <w:rPr>
-          <w:rFonts w:ascii="Arial" w:hAnsi="Arial" w:cs="Arial"/>
-          <w:b/>
-          <w:szCs w:val="21"/>
-          <w:highlight w:val="green"/>
-        </w:rPr>
-      </w:pPr>
-    </w:p>
-    <w:p>
-      <w:pPr>
         <w:pStyle w:val="Sinespaciado"/>
         <w:numPr>
           <w:ilvl w:val="0"/>
@@ -5041,6 +5038,7 @@
           <w:b/>
           <w:highlight w:val="green"/>
         </w:rPr>
+        <w:lastRenderedPageBreak/>
         <w:t>Estimación</w:t>
       </w:r>
       <w:r>
@@ -5161,7 +5159,7 @@
       <w:r>
         <w:rPr>
           <w:noProof/>
-          <w:lang w:val="es-ES" w:eastAsia="es-ES" w:bidi="ar-SA"/>
+          <w:lang w:eastAsia="es-VE" w:bidi="ar-SA"/>
         </w:rPr>
         <w:drawing>
           <wp:inline distT="0" distB="0" distL="0" distR="0">
@@ -5426,26 +5424,26 @@
         <w:rPr>
           <w:rFonts w:ascii="Arial" w:hAnsi="Arial" w:cs="Arial"/>
         </w:rPr>
-        <w:t xml:space="preserve">emulando las condiciones </w:t>
+        <w:t>emulando las condiciones te</w:t>
+      </w:r>
+      <w:r>
+        <w:rPr>
+          <w:rFonts w:ascii="Arial" w:hAnsi="Arial" w:cs="Arial"/>
+        </w:rPr>
+        <w:t>óricas de posicionamiento e inclinación con el cuadricóptero en vuelo,</w:t>
+      </w:r>
+      <w:r>
+        <w:rPr>
+          <w:rFonts w:ascii="Arial" w:hAnsi="Arial" w:cs="Arial"/>
+        </w:rPr>
+        <w:t xml:space="preserve"> se </w:t>
       </w:r>
       <w:r>
         <w:rPr>
           <w:rFonts w:ascii="Arial" w:hAnsi="Arial" w:cs="Arial"/>
         </w:rPr>
         <w:lastRenderedPageBreak/>
-        <w:t>te</w:t>
-      </w:r>
-      <w:r>
-        <w:rPr>
-          <w:rFonts w:ascii="Arial" w:hAnsi="Arial" w:cs="Arial"/>
-        </w:rPr>
-        <w:t>óricas de posicionamiento e inclinación con el cuadricóptero en vuelo,</w:t>
-      </w:r>
-      <w:r>
-        <w:rPr>
-          <w:rFonts w:ascii="Arial" w:hAnsi="Arial" w:cs="Arial"/>
-        </w:rPr>
-        <w:t xml:space="preserve"> se pudo constatar la inestabilidad de las mediciones</w:t>
+        <w:t>pudo constatar la inestabilidad de las mediciones</w:t>
       </w:r>
       <w:r>
         <w:rPr>
@@ -5787,21 +5785,135 @@
       <w:r>
         <w:rPr>
           <w:rFonts w:ascii="Arial" w:hAnsi="Arial" w:cs="Arial"/>
+        </w:rPr>
+        <w:t>Se</w:t>
+      </w:r>
+      <w:r>
+        <w:rPr>
+          <w:rFonts w:ascii="Arial" w:hAnsi="Arial" w:cs="Arial"/>
+        </w:rPr>
+        <w:t xml:space="preserve"> utilizaron </w:t>
+      </w:r>
+      <w:r>
+        <w:rPr>
+          <w:rFonts w:ascii="Arial" w:hAnsi="Arial" w:cs="Arial"/>
+        </w:rPr>
+        <w:t xml:space="preserve">dos (2) tarjetas </w:t>
+      </w:r>
+      <w:proofErr w:type="spellStart"/>
+      <w:r>
+        <w:rPr>
+          <w:rFonts w:ascii="Arial" w:hAnsi="Arial" w:cs="Arial"/>
+        </w:rPr>
+        <w:t>XBe</w:t>
+      </w:r>
+      <w:r>
+        <w:rPr>
+          <w:rFonts w:ascii="Arial" w:hAnsi="Arial" w:cs="Arial"/>
+        </w:rPr>
+        <w:t>e</w:t>
+      </w:r>
+      <w:proofErr w:type="spellEnd"/>
+      <w:r>
+        <w:rPr>
+          <w:rFonts w:ascii="Arial" w:hAnsi="Arial" w:cs="Arial"/>
+        </w:rPr>
+        <w:t xml:space="preserve"> 1mW Series 1 con antena de cable, una tarjeta </w:t>
+      </w:r>
+      <w:proofErr w:type="spellStart"/>
+      <w:r>
+        <w:rPr>
+          <w:rFonts w:ascii="Arial" w:hAnsi="Arial" w:cs="Arial"/>
+        </w:rPr>
+        <w:t>XBee</w:t>
+      </w:r>
+      <w:proofErr w:type="spellEnd"/>
+      <w:r>
+        <w:rPr>
+          <w:rFonts w:ascii="Arial" w:hAnsi="Arial" w:cs="Arial"/>
+        </w:rPr>
+        <w:t xml:space="preserve"> E</w:t>
+      </w:r>
+      <w:r>
+        <w:rPr>
+          <w:rFonts w:ascii="Arial" w:hAnsi="Arial" w:cs="Arial"/>
+        </w:rPr>
+        <w:t>xplorer</w:t>
+      </w:r>
+      <w:r>
+        <w:rPr>
+          <w:rFonts w:ascii="Arial" w:hAnsi="Arial" w:cs="Arial"/>
+        </w:rPr>
+        <w:t xml:space="preserve"> USB</w:t>
+      </w:r>
+      <w:r>
+        <w:rPr>
+          <w:rFonts w:ascii="Arial" w:hAnsi="Arial" w:cs="Arial"/>
+        </w:rPr>
+        <w:t xml:space="preserve"> </w:t>
+      </w:r>
+      <w:r>
+        <w:rPr>
+          <w:rFonts w:ascii="Arial" w:hAnsi="Arial" w:cs="Arial"/>
+        </w:rPr>
+        <w:t xml:space="preserve">y una tarjeta </w:t>
+      </w:r>
+      <w:proofErr w:type="spellStart"/>
+      <w:r>
+        <w:rPr>
+          <w:rFonts w:ascii="Arial" w:hAnsi="Arial" w:cs="Arial"/>
+        </w:rPr>
+        <w:t>XBee</w:t>
+      </w:r>
+      <w:proofErr w:type="spellEnd"/>
+      <w:r>
+        <w:rPr>
+          <w:rFonts w:ascii="Arial" w:hAnsi="Arial" w:cs="Arial"/>
+        </w:rPr>
+        <w:t xml:space="preserve"> Explorer </w:t>
+      </w:r>
+      <w:proofErr w:type="spellStart"/>
+      <w:r>
+        <w:rPr>
+          <w:rFonts w:ascii="Arial" w:hAnsi="Arial" w:cs="Arial"/>
+        </w:rPr>
+        <w:t>Regulated</w:t>
+      </w:r>
+      <w:proofErr w:type="spellEnd"/>
+      <w:r>
+        <w:rPr>
+          <w:rFonts w:ascii="Arial" w:hAnsi="Arial" w:cs="Arial"/>
+        </w:rPr>
+        <w:t>.</w:t>
+      </w:r>
+    </w:p>
+    <w:p>
+      <w:pPr>
+        <w:pStyle w:val="Sinespaciado"/>
+        <w:spacing w:line="360" w:lineRule="auto"/>
+        <w:jc w:val="both"/>
+        <w:rPr>
+          <w:rFonts w:ascii="Arial" w:hAnsi="Arial" w:cs="Arial"/>
+        </w:rPr>
+      </w:pPr>
+      <w:r>
+        <w:rPr>
+          <w:rFonts w:ascii="Arial" w:hAnsi="Arial" w:cs="Arial"/>
           <w:noProof/>
           <w:shd w:val="clear" w:color="auto" w:fill="auto"/>
-          <w:lang w:val="es-ES" w:eastAsia="es-ES" w:bidi="ar-SA"/>
+          <w:lang w:eastAsia="es-VE" w:bidi="ar-SA"/>
         </w:rPr>
         <w:drawing>
           <wp:anchor distT="0" distB="0" distL="114300" distR="114300" simplePos="0" relativeHeight="251679232" behindDoc="0" locked="0" layoutInCell="1" allowOverlap="1">
             <wp:simplePos x="0" y="0"/>
             <wp:positionH relativeFrom="page">
-              <wp:posOffset>3214370</wp:posOffset>
+              <wp:posOffset>3166110</wp:posOffset>
             </wp:positionH>
             <wp:positionV relativeFrom="page">
-              <wp:posOffset>4486275</wp:posOffset>
+              <wp:posOffset>5029200</wp:posOffset>
             </wp:positionV>
-            <wp:extent cx="1310640" cy="1169670"/>
-            <wp:effectExtent l="19050" t="0" r="3810" b="0"/>
+            <wp:extent cx="1299210" cy="1169035"/>
+            <wp:effectExtent l="19050" t="0" r="0" b="0"/>
             <wp:wrapTopAndBottom/>
             <wp:docPr id="12" name="Imagen 9"/>
             <wp:cNvGraphicFramePr>
@@ -5820,7 +5932,7 @@
                     <a:blip r:embed="rId15" cstate="print">
                       <a:extLst>
                         <a:ext uri="{28A0092B-C50C-407E-A947-70E740481C1C}">
-                          <a14:useLocalDpi xmlns:a14="http://schemas.microsoft.com/office/drawing/2010/main" xmlns:wps="http://schemas.microsoft.com/office/word/2010/wordprocessingShape" xmlns:wpi="http://schemas.microsoft.com/office/word/2010/wordprocessingInk" xmlns:wpg="http://schemas.microsoft.com/office/word/2010/wordprocessingGroup" xmlns:w15="http://schemas.microsoft.com/office/word/2012/wordml" xmlns:w14="http://schemas.microsoft.com/office/word/2010/wordml" xmlns:w="http://schemas.openxmlformats.org/wordprocessingml/2006/main" xmlns:w10="urn:schemas-microsoft-com:office:word" xmlns:wp14="http://schemas.microsoft.com/office/word/2010/wordprocessingDrawing" xmlns:v="urn:schemas-microsoft-com:vml" xmlns:o="urn:schemas-microsoft-com:office:office" xmlns:mc="http://schemas.openxmlformats.org/markup-compatibility/2006" xmlns:wpc="http://schemas.microsoft.com/office/word/2010/wordprocessingCanvas" xmlns="" val="0"/>
+                          <a14:useLocalDpi xmlns="" xmlns:wpc="http://schemas.microsoft.com/office/word/2010/wordprocessingCanvas" xmlns:mc="http://schemas.openxmlformats.org/markup-compatibility/2006" xmlns:o="urn:schemas-microsoft-com:office:office" xmlns:v="urn:schemas-microsoft-com:vml" xmlns:wp14="http://schemas.microsoft.com/office/word/2010/wordprocessingDrawing" xmlns:w10="urn:schemas-microsoft-com:office:word" xmlns:w="http://schemas.openxmlformats.org/wordprocessingml/2006/main" xmlns:w14="http://schemas.microsoft.com/office/word/2010/wordml" xmlns:w15="http://schemas.microsoft.com/office/word/2012/wordml" xmlns:wpg="http://schemas.microsoft.com/office/word/2010/wordprocessingGroup" xmlns:wpi="http://schemas.microsoft.com/office/word/2010/wordprocessingInk" xmlns:wps="http://schemas.microsoft.com/office/word/2010/wordprocessingShape" xmlns:a14="http://schemas.microsoft.com/office/drawing/2010/main" val="0"/>
                         </a:ext>
                       </a:extLst>
                     </a:blip>
@@ -5832,7 +5944,7 @@
                   <pic:spPr bwMode="auto">
                     <a:xfrm>
                       <a:off x="0" y="0"/>
-                      <a:ext cx="1310640" cy="1169670"/>
+                      <a:ext cx="1299210" cy="1169035"/>
                     </a:xfrm>
                     <a:prstGeom prst="rect">
                       <a:avLst/>
@@ -5848,79 +5960,6 @@
           </wp:anchor>
         </w:drawing>
       </w:r>
-      <w:r>
-        <w:rPr>
-          <w:rFonts w:ascii="Arial" w:hAnsi="Arial" w:cs="Arial"/>
-        </w:rPr>
-        <w:t xml:space="preserve">Para usar el protocolo </w:t>
-      </w:r>
-      <w:proofErr w:type="spellStart"/>
-      <w:r>
-        <w:rPr>
-          <w:rFonts w:ascii="Arial" w:hAnsi="Arial" w:cs="Arial"/>
-        </w:rPr>
-        <w:t>ZigBee</w:t>
-      </w:r>
-      <w:proofErr w:type="spellEnd"/>
-      <w:r>
-        <w:rPr>
-          <w:rFonts w:ascii="Arial" w:hAnsi="Arial" w:cs="Arial"/>
-        </w:rPr>
-        <w:t xml:space="preserve"> </w:t>
-      </w:r>
-      <w:r>
-        <w:rPr>
-          <w:rFonts w:ascii="Arial" w:hAnsi="Arial" w:cs="Arial"/>
-        </w:rPr>
-        <w:t xml:space="preserve">se utilizaron </w:t>
-      </w:r>
-      <w:r>
-        <w:rPr>
-          <w:rFonts w:ascii="Arial" w:hAnsi="Arial" w:cs="Arial"/>
-        </w:rPr>
-        <w:t xml:space="preserve">dos (2) tarjetas </w:t>
-      </w:r>
-      <w:proofErr w:type="spellStart"/>
-      <w:r>
-        <w:rPr>
-          <w:rFonts w:ascii="Arial" w:hAnsi="Arial" w:cs="Arial"/>
-        </w:rPr>
-        <w:t>XBee</w:t>
-      </w:r>
-      <w:proofErr w:type="spellEnd"/>
-      <w:r>
-        <w:rPr>
-          <w:rFonts w:ascii="Arial" w:hAnsi="Arial" w:cs="Arial"/>
-        </w:rPr>
-        <w:t xml:space="preserve"> “serie 1” y dos (2)</w:t>
-      </w:r>
-      <w:r>
-        <w:rPr>
-          <w:rFonts w:ascii="Arial" w:hAnsi="Arial" w:cs="Arial"/>
-        </w:rPr>
-        <w:tab/>
-        <w:t xml:space="preserve"> tarjetas </w:t>
-      </w:r>
-      <w:proofErr w:type="spellStart"/>
-      <w:r>
-        <w:rPr>
-          <w:rFonts w:ascii="Arial" w:hAnsi="Arial" w:cs="Arial"/>
-        </w:rPr>
-        <w:t>explorer</w:t>
-      </w:r>
-      <w:proofErr w:type="spellEnd"/>
-      <w:r>
-        <w:rPr>
-          <w:rFonts w:ascii="Arial" w:hAnsi="Arial" w:cs="Arial"/>
-        </w:rPr>
-        <w:t>,</w:t>
-      </w:r>
-      <w:r>
-        <w:rPr>
-          <w:rFonts w:ascii="Arial" w:hAnsi="Arial" w:cs="Arial"/>
-        </w:rPr>
-        <w:t xml:space="preserve"> una para conectarse vía USB a la computadora y otra para comunicarse directamente al Arduino.</w:t>
-      </w:r>
     </w:p>
     <w:p>
       <w:pPr>
@@ -6047,6 +6086,17 @@
         </w:rPr>
         <w:t>:</w:t>
       </w:r>
+    </w:p>
+    <w:p>
+      <w:pPr>
+        <w:pStyle w:val="Sinespaciado"/>
+        <w:spacing w:line="360" w:lineRule="auto"/>
+        <w:ind w:firstLine="708"/>
+        <w:jc w:val="both"/>
+        <w:rPr>
+          <w:rFonts w:ascii="Arial" w:hAnsi="Arial" w:cs="Arial"/>
+        </w:rPr>
+      </w:pPr>
     </w:p>
     <w:p>
       <w:pPr>
@@ -7087,6 +7137,7 @@
                 <w:shd w:val="clear" w:color="auto" w:fill="auto"/>
                 <w:lang w:val="es-ES" w:eastAsia="es-ES" w:bidi="ar-SA"/>
               </w:rPr>
+              <w:lastRenderedPageBreak/>
               <w:t>Voltaje de Entrada</w:t>
             </w:r>
           </w:p>
@@ -7333,7 +7384,6 @@
                 <w:shd w:val="clear" w:color="auto" w:fill="auto"/>
                 <w:lang w:val="es-ES" w:eastAsia="es-ES" w:bidi="ar-SA"/>
               </w:rPr>
-              <w:lastRenderedPageBreak/>
               <w:t>Corriente para apagarse</w:t>
             </w:r>
           </w:p>
@@ -8317,7 +8367,7 @@
           <w:rFonts w:ascii="Arial" w:hAnsi="Arial" w:cs="Arial"/>
           <w:noProof/>
           <w:shd w:val="clear" w:color="auto" w:fill="auto"/>
-          <w:lang w:val="es-ES" w:eastAsia="es-ES" w:bidi="ar-SA"/>
+          <w:lang w:eastAsia="es-VE" w:bidi="ar-SA"/>
         </w:rPr>
         <w:drawing>
           <wp:anchor distT="0" distB="0" distL="114300" distR="114300" simplePos="0" relativeHeight="251678208" behindDoc="0" locked="0" layoutInCell="1" allowOverlap="1">
@@ -8348,7 +8398,7 @@
                     <a:blip r:embed="rId18" cstate="print">
                       <a:extLst>
                         <a:ext uri="{28A0092B-C50C-407E-A947-70E740481C1C}">
-                          <a14:useLocalDpi xmlns:a14="http://schemas.microsoft.com/office/drawing/2010/main" xmlns:wps="http://schemas.microsoft.com/office/word/2010/wordprocessingShape" xmlns:wpi="http://schemas.microsoft.com/office/word/2010/wordprocessingInk" xmlns:wpg="http://schemas.microsoft.com/office/word/2010/wordprocessingGroup" xmlns:w15="http://schemas.microsoft.com/office/word/2012/wordml" xmlns:w14="http://schemas.microsoft.com/office/word/2010/wordml" xmlns:w="http://schemas.openxmlformats.org/wordprocessingml/2006/main" xmlns:w10="urn:schemas-microsoft-com:office:word" xmlns:wp14="http://schemas.microsoft.com/office/word/2010/wordprocessingDrawing" xmlns:v="urn:schemas-microsoft-com:vml" xmlns:o="urn:schemas-microsoft-com:office:office" xmlns:mc="http://schemas.openxmlformats.org/markup-compatibility/2006" xmlns:wpc="http://schemas.microsoft.com/office/word/2010/wordprocessingCanvas" xmlns="" val="0"/>
+                          <a14:useLocalDpi xmlns="" xmlns:wpc="http://schemas.microsoft.com/office/word/2010/wordprocessingCanvas" xmlns:mc="http://schemas.openxmlformats.org/markup-compatibility/2006" xmlns:o="urn:schemas-microsoft-com:office:office" xmlns:v="urn:schemas-microsoft-com:vml" xmlns:wp14="http://schemas.microsoft.com/office/word/2010/wordprocessingDrawing" xmlns:w10="urn:schemas-microsoft-com:office:word" xmlns:w="http://schemas.openxmlformats.org/wordprocessingml/2006/main" xmlns:w14="http://schemas.microsoft.com/office/word/2010/wordml" xmlns:w15="http://schemas.microsoft.com/office/word/2012/wordml" xmlns:wpg="http://schemas.microsoft.com/office/word/2010/wordprocessingGroup" xmlns:wpi="http://schemas.microsoft.com/office/word/2010/wordprocessingInk" xmlns:wps="http://schemas.microsoft.com/office/word/2010/wordprocessingShape" xmlns:a14="http://schemas.microsoft.com/office/drawing/2010/main" val="0"/>
                         </a:ext>
                       </a:extLst>
                     </a:blip>
@@ -8617,7 +8667,7 @@
           <w:i/>
           <w:noProof/>
           <w:color w:val="FF0000"/>
-          <w:lang w:val="es-ES" w:eastAsia="es-ES" w:bidi="ar-SA"/>
+          <w:lang w:eastAsia="es-VE" w:bidi="ar-SA"/>
         </w:rPr>
         <w:drawing>
           <wp:anchor distT="0" distB="0" distL="114300" distR="114300" simplePos="0" relativeHeight="251680256" behindDoc="0" locked="0" layoutInCell="1" allowOverlap="1">
@@ -8648,7 +8698,7 @@
                     <a:blip r:embed="rId20" cstate="print">
                       <a:extLst>
                         <a:ext uri="{28A0092B-C50C-407E-A947-70E740481C1C}">
-                          <a14:useLocalDpi xmlns:a14="http://schemas.microsoft.com/office/drawing/2010/main" xmlns:wps="http://schemas.microsoft.com/office/word/2010/wordprocessingShape" xmlns:wpi="http://schemas.microsoft.com/office/word/2010/wordprocessingInk" xmlns:wpg="http://schemas.microsoft.com/office/word/2010/wordprocessingGroup" xmlns:w15="http://schemas.microsoft.com/office/word/2012/wordml" xmlns:w14="http://schemas.microsoft.com/office/word/2010/wordml" xmlns:w="http://schemas.openxmlformats.org/wordprocessingml/2006/main" xmlns:w10="urn:schemas-microsoft-com:office:word" xmlns:wp14="http://schemas.microsoft.com/office/word/2010/wordprocessingDrawing" xmlns:v="urn:schemas-microsoft-com:vml" xmlns:o="urn:schemas-microsoft-com:office:office" xmlns:mc="http://schemas.openxmlformats.org/markup-compatibility/2006" xmlns:wpc="http://schemas.microsoft.com/office/word/2010/wordprocessingCanvas" xmlns="" val="0"/>
+                          <a14:useLocalDpi xmlns="" xmlns:wpc="http://schemas.microsoft.com/office/word/2010/wordprocessingCanvas" xmlns:mc="http://schemas.openxmlformats.org/markup-compatibility/2006" xmlns:o="urn:schemas-microsoft-com:office:office" xmlns:v="urn:schemas-microsoft-com:vml" xmlns:wp14="http://schemas.microsoft.com/office/word/2010/wordprocessingDrawing" xmlns:w10="urn:schemas-microsoft-com:office:word" xmlns:w="http://schemas.openxmlformats.org/wordprocessingml/2006/main" xmlns:w14="http://schemas.microsoft.com/office/word/2010/wordml" xmlns:w15="http://schemas.microsoft.com/office/word/2012/wordml" xmlns:wpg="http://schemas.microsoft.com/office/word/2010/wordprocessingGroup" xmlns:wpi="http://schemas.microsoft.com/office/word/2010/wordprocessingInk" xmlns:wps="http://schemas.microsoft.com/office/word/2010/wordprocessingShape" xmlns:a14="http://schemas.microsoft.com/office/drawing/2010/main" val="0"/>
                         </a:ext>
                       </a:extLst>
                     </a:blip>
@@ -9215,50 +9265,17 @@
           <w:rFonts w:ascii="Arial" w:hAnsi="Arial" w:cs="Arial"/>
         </w:rPr>
       </w:pPr>
-    </w:p>
-    <w:p>
-      <w:pPr>
-        <w:pStyle w:val="Sinespaciado"/>
-        <w:spacing w:line="360" w:lineRule="auto"/>
-        <w:ind w:firstLine="696"/>
-        <w:jc w:val="both"/>
-        <w:rPr>
-          <w:rFonts w:ascii="Arial" w:hAnsi="Arial" w:cs="Arial"/>
-        </w:rPr>
-      </w:pPr>
-      <w:r>
-        <w:rPr>
-          <w:rFonts w:ascii="Arial" w:hAnsi="Arial" w:cs="Arial"/>
-        </w:rPr>
-        <w:t>Arquitectura del mensaje:</w:t>
-      </w:r>
-    </w:p>
-    <w:p>
-      <w:pPr>
-        <w:pStyle w:val="Sinespaciado"/>
-        <w:spacing w:line="360" w:lineRule="auto"/>
-        <w:ind w:left="720" w:firstLine="696"/>
-        <w:jc w:val="both"/>
-        <w:rPr>
-          <w:rFonts w:ascii="Arial" w:hAnsi="Arial" w:cs="Arial"/>
-        </w:rPr>
-      </w:pPr>
-    </w:p>
-    <w:p>
-      <w:pPr>
-        <w:pStyle w:val="Sinespaciado"/>
-        <w:spacing w:line="360" w:lineRule="auto"/>
-        <w:ind w:left="720" w:firstLine="696"/>
-        <w:jc w:val="both"/>
-        <w:rPr>
-          <w:rFonts w:ascii="Arial" w:hAnsi="Arial" w:cs="Arial"/>
-        </w:rPr>
-      </w:pPr>
-      <w:r>
-        <w:rPr>
-          <w:rFonts w:ascii="Arial" w:hAnsi="Arial" w:cs="Arial"/>
-        </w:rPr>
-        <w:t>Para los mensajes se utilizó la siguiente arquitectura:</w:t>
+      <w:r>
+        <w:rPr>
+          <w:rFonts w:ascii="Arial" w:hAnsi="Arial" w:cs="Arial"/>
+        </w:rPr>
+        <w:t>Para los mensajes se desarrolló</w:t>
+      </w:r>
+      <w:r>
+        <w:rPr>
+          <w:rFonts w:ascii="Arial" w:hAnsi="Arial" w:cs="Arial"/>
+        </w:rPr>
+        <w:t xml:space="preserve"> la siguiente arquitectura:</w:t>
       </w:r>
     </w:p>
     <w:p>
@@ -9460,21 +9477,9 @@
         <w:jc w:val="both"/>
         <w:rPr>
           <w:rFonts w:ascii="Arial" w:hAnsi="Arial" w:cs="Arial"/>
-        </w:rPr>
-      </w:pPr>
-      <w:r>
-        <w:rPr>
-          <w:rFonts w:ascii="Arial" w:hAnsi="Arial" w:cs="Arial"/>
           <w:b/>
         </w:rPr>
-        <w:t>La cabecera de mensaje:</w:t>
-      </w:r>
-      <w:r>
-        <w:rPr>
-          <w:rFonts w:ascii="Arial" w:hAnsi="Arial" w:cs="Arial"/>
-        </w:rPr>
-        <w:t xml:space="preserve"> es un identificador que indica cuando inicia un mensaje, siempre será el valor 255.</w:t>
-      </w:r>
+      </w:pPr>
     </w:p>
     <w:p>
       <w:pPr>
@@ -9491,14 +9496,13 @@
           <w:rFonts w:ascii="Arial" w:hAnsi="Arial" w:cs="Arial"/>
           <w:b/>
         </w:rPr>
-        <w:lastRenderedPageBreak/>
-        <w:t>El código de mensaje:</w:t>
-      </w:r>
-      <w:r>
-        <w:rPr>
-          <w:rFonts w:ascii="Arial" w:hAnsi="Arial" w:cs="Arial"/>
-        </w:rPr>
-        <w:t xml:space="preserve"> es el valor con el que se identifica cada tipo de mensaje.</w:t>
+        <w:t>La cabecera de mensaje:</w:t>
+      </w:r>
+      <w:r>
+        <w:rPr>
+          <w:rFonts w:ascii="Arial" w:hAnsi="Arial" w:cs="Arial"/>
+        </w:rPr>
+        <w:t xml:space="preserve"> es un identificador que indica cuando inicia un mensaje, siempre será el valor 255.</w:t>
       </w:r>
     </w:p>
     <w:p>
@@ -9516,31 +9520,13 @@
           <w:rFonts w:ascii="Arial" w:hAnsi="Arial" w:cs="Arial"/>
           <w:b/>
         </w:rPr>
-        <w:t>Contenido del mensaje:</w:t>
-      </w:r>
-      <w:r>
-        <w:rPr>
-          <w:rFonts w:ascii="Arial" w:hAnsi="Arial" w:cs="Arial"/>
-        </w:rPr>
-        <w:t xml:space="preserve"> e</w:t>
-      </w:r>
-      <w:r>
-        <w:rPr>
-          <w:rFonts w:ascii="Arial" w:hAnsi="Arial" w:cs="Arial"/>
-        </w:rPr>
-        <w:t>s el que contiene la data útil dependiendo del mens</w:t>
-      </w:r>
-      <w:r>
-        <w:rPr>
-          <w:rFonts w:ascii="Arial" w:hAnsi="Arial" w:cs="Arial"/>
-        </w:rPr>
-        <w:t>aje, su longitud varia de 1 a 12</w:t>
-      </w:r>
-      <w:r>
-        <w:rPr>
-          <w:rFonts w:ascii="Arial" w:hAnsi="Arial" w:cs="Arial"/>
-        </w:rPr>
-        <w:t xml:space="preserve"> bytes dependiendo del tipo de mensaje.</w:t>
+        <w:t>El código de mensaje:</w:t>
+      </w:r>
+      <w:r>
+        <w:rPr>
+          <w:rFonts w:ascii="Arial" w:hAnsi="Arial" w:cs="Arial"/>
+        </w:rPr>
+        <w:t xml:space="preserve"> es el valor con el que se identifica cada tipo de mensaje.</w:t>
       </w:r>
     </w:p>
     <w:p>
@@ -9553,50 +9539,37 @@
           <w:rFonts w:ascii="Arial" w:hAnsi="Arial" w:cs="Arial"/>
         </w:rPr>
       </w:pPr>
-      <w:proofErr w:type="spellStart"/>
       <w:r>
         <w:rPr>
           <w:rFonts w:ascii="Arial" w:hAnsi="Arial" w:cs="Arial"/>
           <w:b/>
         </w:rPr>
-        <w:t>Checksum</w:t>
-      </w:r>
-      <w:proofErr w:type="spellEnd"/>
-      <w:r>
-        <w:rPr>
-          <w:rFonts w:ascii="Arial" w:hAnsi="Arial" w:cs="Arial"/>
-          <w:b/>
-        </w:rPr>
-        <w:t>:</w:t>
-      </w:r>
-      <w:r>
-        <w:rPr>
-          <w:rFonts w:ascii="Arial" w:hAnsi="Arial" w:cs="Arial"/>
-        </w:rPr>
-        <w:t xml:space="preserve"> s</w:t>
-      </w:r>
-      <w:r>
-        <w:rPr>
-          <w:rFonts w:ascii="Arial" w:hAnsi="Arial" w:cs="Arial"/>
-        </w:rPr>
-        <w:t>e utiliza a manera de validar que el mensaje llegue correctamente, se genera haciendo una operación XOR a todos los bytes anteriores de ese mensaje.</w:t>
-      </w:r>
-    </w:p>
-    <w:p>
-      <w:pPr>
-        <w:pStyle w:val="Sinespaciado"/>
-        <w:spacing w:line="360" w:lineRule="auto"/>
-        <w:jc w:val="both"/>
-        <w:rPr>
-          <w:rFonts w:ascii="Arial" w:hAnsi="Arial" w:cs="Arial"/>
-        </w:rPr>
-      </w:pPr>
-      <w:r>
-        <w:rPr>
-          <w:rFonts w:ascii="Arial" w:hAnsi="Arial" w:cs="Arial"/>
-        </w:rPr>
-        <w:tab/>
-        <w:t>Para este TEG se diseñaron cuatro (4) tipos de mensajes diferentes, dos (2) mensajes que van del cuadricóptero a la PC y dos (2) mensajes que van desde la PC al cuadricóptero y son los siguientes:</w:t>
+        <w:lastRenderedPageBreak/>
+        <w:t>Contenido del mensaje:</w:t>
+      </w:r>
+      <w:r>
+        <w:rPr>
+          <w:rFonts w:ascii="Arial" w:hAnsi="Arial" w:cs="Arial"/>
+        </w:rPr>
+        <w:t xml:space="preserve"> e</w:t>
+      </w:r>
+      <w:r>
+        <w:rPr>
+          <w:rFonts w:ascii="Arial" w:hAnsi="Arial" w:cs="Arial"/>
+        </w:rPr>
+        <w:t>s el que contiene la data útil dependiendo del mens</w:t>
+      </w:r>
+      <w:r>
+        <w:rPr>
+          <w:rFonts w:ascii="Arial" w:hAnsi="Arial" w:cs="Arial"/>
+        </w:rPr>
+        <w:t>aje, su longitud varia de 1 a 12</w:t>
+      </w:r>
+      <w:r>
+        <w:rPr>
+          <w:rFonts w:ascii="Arial" w:hAnsi="Arial" w:cs="Arial"/>
+        </w:rPr>
+        <w:t xml:space="preserve"> bytes dependiendo del tipo de mensaje.</w:t>
       </w:r>
     </w:p>
     <w:p>
@@ -9609,48 +9582,50 @@
           <w:rFonts w:ascii="Arial" w:hAnsi="Arial" w:cs="Arial"/>
         </w:rPr>
       </w:pPr>
+      <w:proofErr w:type="spellStart"/>
       <w:r>
         <w:rPr>
           <w:rFonts w:ascii="Arial" w:hAnsi="Arial" w:cs="Arial"/>
           <w:b/>
         </w:rPr>
-        <w:t xml:space="preserve">Mensaje de estado: </w:t>
-      </w:r>
-      <w:r>
-        <w:rPr>
-          <w:rFonts w:ascii="Arial" w:hAnsi="Arial" w:cs="Arial"/>
-        </w:rPr>
-        <w:t>e</w:t>
-      </w:r>
-      <w:r>
-        <w:rPr>
-          <w:rFonts w:ascii="Arial" w:hAnsi="Arial" w:cs="Arial"/>
-        </w:rPr>
-        <w:t xml:space="preserve">s el paquete que contiene la información de telemetría del cuadricóptero y su contenido está compuesto por 12 bytes, los cuales indican posiciones y velocidades para los </w:t>
-      </w:r>
-      <w:r>
-        <w:rPr>
-          <w:rFonts w:ascii="Arial" w:hAnsi="Arial" w:cs="Arial"/>
-        </w:rPr>
-        <w:t>tres (</w:t>
-      </w:r>
-      <w:r>
-        <w:rPr>
-          <w:rFonts w:ascii="Arial" w:hAnsi="Arial" w:cs="Arial"/>
-        </w:rPr>
-        <w:t>3</w:t>
-      </w:r>
-      <w:r>
-        <w:rPr>
-          <w:rFonts w:ascii="Arial" w:hAnsi="Arial" w:cs="Arial"/>
-        </w:rPr>
-        <w:t>)</w:t>
-      </w:r>
-      <w:r>
-        <w:rPr>
-          <w:rFonts w:ascii="Arial" w:hAnsi="Arial" w:cs="Arial"/>
-        </w:rPr>
-        <w:t xml:space="preserve"> ejes del cuadricóptero con respecto a un eje fijo imaginario, además tiene información sobre la altura y si los motores se encuentran encendidos o apagados.</w:t>
+        <w:t>Checksum</w:t>
+      </w:r>
+      <w:proofErr w:type="spellEnd"/>
+      <w:r>
+        <w:rPr>
+          <w:rFonts w:ascii="Arial" w:hAnsi="Arial" w:cs="Arial"/>
+          <w:b/>
+        </w:rPr>
+        <w:t>:</w:t>
+      </w:r>
+      <w:r>
+        <w:rPr>
+          <w:rFonts w:ascii="Arial" w:hAnsi="Arial" w:cs="Arial"/>
+        </w:rPr>
+        <w:t xml:space="preserve"> s</w:t>
+      </w:r>
+      <w:r>
+        <w:rPr>
+          <w:rFonts w:ascii="Arial" w:hAnsi="Arial" w:cs="Arial"/>
+        </w:rPr>
+        <w:t>e utiliza a manera de validar que el mensaje llegue correctamente, se genera haciendo una operación XOR a todos los bytes anteriores de ese mensaje.</w:t>
+      </w:r>
+    </w:p>
+    <w:p>
+      <w:pPr>
+        <w:pStyle w:val="Sinespaciado"/>
+        <w:spacing w:line="360" w:lineRule="auto"/>
+        <w:jc w:val="both"/>
+        <w:rPr>
+          <w:rFonts w:ascii="Arial" w:hAnsi="Arial" w:cs="Arial"/>
+        </w:rPr>
+      </w:pPr>
+      <w:r>
+        <w:rPr>
+          <w:rFonts w:ascii="Arial" w:hAnsi="Arial" w:cs="Arial"/>
+        </w:rPr>
+        <w:tab/>
+        <w:t>Para este TEG se diseñaron cuatro (4) tipos de mensajes diferentes, dos (2) mensajes que van del cuadricóptero a la PC y dos (2) mensajes que van desde la PC al cuadricóptero y son los siguientes:</w:t>
       </w:r>
     </w:p>
     <w:p>
@@ -9666,20 +9641,33 @@
       <w:r>
         <w:rPr>
           <w:rFonts w:ascii="Arial" w:hAnsi="Arial" w:cs="Arial"/>
-        </w:rPr>
-        <w:t xml:space="preserve">Debido a que tanto la posición como la velocidad pueden ser negativas o positivas y el mayor valor que se puede enviar en un byte es </w:t>
-      </w:r>
-      <w:r>
-        <w:rPr>
-          <w:rFonts w:ascii="Arial" w:hAnsi="Arial" w:cs="Arial"/>
-        </w:rPr>
-        <w:t>doscientos cincuenta y cinco (</w:t>
-      </w:r>
-      <w:r>
-        <w:rPr>
-          <w:rFonts w:ascii="Arial" w:hAnsi="Arial" w:cs="Arial"/>
-        </w:rPr>
-        <w:t>255</w:t>
+          <w:b/>
+        </w:rPr>
+        <w:t xml:space="preserve">Mensaje de estado: </w:t>
+      </w:r>
+      <w:r>
+        <w:rPr>
+          <w:rFonts w:ascii="Arial" w:hAnsi="Arial" w:cs="Arial"/>
+        </w:rPr>
+        <w:t>e</w:t>
+      </w:r>
+      <w:r>
+        <w:rPr>
+          <w:rFonts w:ascii="Arial" w:hAnsi="Arial" w:cs="Arial"/>
+        </w:rPr>
+        <w:t xml:space="preserve">s el paquete que contiene la información de telemetría del cuadricóptero y su contenido está compuesto por 12 bytes, los cuales indican posiciones y velocidades para los </w:t>
+      </w:r>
+      <w:r>
+        <w:rPr>
+          <w:rFonts w:ascii="Arial" w:hAnsi="Arial" w:cs="Arial"/>
+        </w:rPr>
+        <w:t>tres (</w:t>
+      </w:r>
+      <w:r>
+        <w:rPr>
+          <w:rFonts w:ascii="Arial" w:hAnsi="Arial" w:cs="Arial"/>
+        </w:rPr>
+        <w:t>3</w:t>
       </w:r>
       <w:r>
         <w:rPr>
@@ -9691,7 +9679,7 @@
         <w:rPr>
           <w:rFonts w:ascii="Arial" w:hAnsi="Arial" w:cs="Arial"/>
         </w:rPr>
-        <w:t xml:space="preserve"> se decidió separar los datos cuyo rango de valores superara este valor.</w:t>
+        <w:t xml:space="preserve"> ejes del cuadricóptero con respecto a un eje fijo imaginario, además tiene información sobre la altura y si los motores se encuentran encendidos o apagados.</w:t>
       </w:r>
     </w:p>
     <w:p>
@@ -9700,17 +9688,81 @@
         <w:spacing w:line="360" w:lineRule="auto"/>
         <w:ind w:firstLine="708"/>
         <w:jc w:val="both"/>
+        <w:rPr>
+          <w:rFonts w:ascii="Arial" w:hAnsi="Arial" w:cs="Arial"/>
+        </w:rPr>
+      </w:pPr>
+      <w:r>
+        <w:rPr>
+          <w:rFonts w:ascii="Arial" w:hAnsi="Arial" w:cs="Arial"/>
+        </w:rPr>
+        <w:t xml:space="preserve">Debido a que tanto la posición como la velocidad pueden ser negativas o positivas y el mayor valor que se puede enviar en un byte es </w:t>
+      </w:r>
+      <w:r>
+        <w:rPr>
+          <w:rFonts w:ascii="Arial" w:hAnsi="Arial" w:cs="Arial"/>
+        </w:rPr>
+        <w:t>doscientos cincuenta y cinco (</w:t>
+      </w:r>
+      <w:r>
+        <w:rPr>
+          <w:rFonts w:ascii="Arial" w:hAnsi="Arial" w:cs="Arial"/>
+        </w:rPr>
+        <w:t>255</w:t>
+      </w:r>
+      <w:r>
+        <w:rPr>
+          <w:rFonts w:ascii="Arial" w:hAnsi="Arial" w:cs="Arial"/>
+        </w:rPr>
+        <w:t>)</w:t>
+      </w:r>
+      <w:r>
+        <w:rPr>
+          <w:rFonts w:ascii="Arial" w:hAnsi="Arial" w:cs="Arial"/>
+        </w:rPr>
+        <w:t xml:space="preserve"> se decidió separar los datos cuyo rang</w:t>
+      </w:r>
+      <w:r>
+        <w:rPr>
+          <w:rFonts w:ascii="Arial" w:hAnsi="Arial" w:cs="Arial"/>
+        </w:rPr>
+        <w:t>o de valo</w:t>
+      </w:r>
+      <w:r>
+        <w:rPr>
+          <w:rFonts w:ascii="Arial" w:hAnsi="Arial" w:cs="Arial"/>
+        </w:rPr>
+        <w:t xml:space="preserve">res superara esta </w:t>
+      </w:r>
+      <w:r>
+        <w:rPr>
+          <w:rFonts w:ascii="Arial" w:hAnsi="Arial" w:cs="Arial"/>
+        </w:rPr>
+        <w:t>cota máxima</w:t>
+      </w:r>
+      <w:r>
+        <w:rPr>
+          <w:rFonts w:ascii="Arial" w:hAnsi="Arial" w:cs="Arial"/>
+        </w:rPr>
+        <w:t>.</w:t>
+      </w:r>
+    </w:p>
+    <w:p>
+      <w:pPr>
+        <w:pStyle w:val="Sinespaciado"/>
+        <w:spacing w:line="360" w:lineRule="auto"/>
+        <w:ind w:firstLine="708"/>
+        <w:jc w:val="center"/>
       </w:pPr>
       <w:r>
         <w:rPr>
           <w:rFonts w:ascii="Arial" w:hAnsi="Arial" w:cs="Arial"/>
           <w:noProof/>
-          <w:lang w:val="es-ES" w:eastAsia="es-ES" w:bidi="ar-SA"/>
-        </w:rPr>
-        <w:lastRenderedPageBreak/>
+          <w:lang w:eastAsia="es-VE" w:bidi="ar-SA"/>
+        </w:rPr>
         <w:drawing>
           <wp:inline distT="0" distB="0" distL="0" distR="0">
-            <wp:extent cx="4687984" cy="3815080"/>
+            <wp:extent cx="3171175" cy="2580701"/>
             <wp:effectExtent l="19050" t="0" r="0" b="0"/>
             <wp:docPr id="19" name="Imagen 6"/>
             <wp:cNvGraphicFramePr>
@@ -9735,7 +9787,7 @@
                   <pic:spPr bwMode="auto">
                     <a:xfrm>
                       <a:off x="0" y="0"/>
-                      <a:ext cx="4687984" cy="3815080"/>
+                      <a:ext cx="3172462" cy="2581748"/>
                     </a:xfrm>
                     <a:prstGeom prst="rect">
                       <a:avLst/>
@@ -9823,6 +9875,7 @@
         <w:rPr>
           <w:rFonts w:ascii="Arial" w:hAnsi="Arial" w:cs="Arial"/>
         </w:rPr>
+        <w:lastRenderedPageBreak/>
         <w:t xml:space="preserve">Para el eje </w:t>
       </w:r>
       <w:proofErr w:type="spellStart"/>
@@ -9897,7 +9950,45 @@
         <w:rPr>
           <w:rFonts w:ascii="Arial" w:hAnsi="Arial" w:cs="Arial"/>
         </w:rPr>
-        <w:t>La altura siempre será un valor positivo debido a que representa la distancia entre el cuadricóptero y el piso, su máximo valor es de 4 metros.</w:t>
+        <w:t xml:space="preserve">La altura siempre será un valor positivo debido a que representa la distancia entre el cuadricóptero y </w:t>
+      </w:r>
+      <w:r>
+        <w:rPr>
+          <w:rFonts w:ascii="Arial" w:hAnsi="Arial" w:cs="Arial"/>
+        </w:rPr>
+        <w:t>el piso, su máximo valor es de dos</w:t>
+      </w:r>
+      <w:r>
+        <w:rPr>
+          <w:rFonts w:ascii="Arial" w:hAnsi="Arial" w:cs="Arial"/>
+        </w:rPr>
+        <w:t xml:space="preserve"> metros</w:t>
+      </w:r>
+      <w:r>
+        <w:rPr>
+          <w:rFonts w:ascii="Arial" w:hAnsi="Arial" w:cs="Arial"/>
+        </w:rPr>
+        <w:t xml:space="preserve"> y </w:t>
+      </w:r>
+      <w:proofErr w:type="gramStart"/>
+      <w:r>
+        <w:rPr>
+          <w:rFonts w:ascii="Arial" w:hAnsi="Arial" w:cs="Arial"/>
+        </w:rPr>
+        <w:t>medio</w:t>
+      </w:r>
+      <w:proofErr w:type="gramEnd"/>
+      <w:r>
+        <w:rPr>
+          <w:rFonts w:ascii="Arial" w:hAnsi="Arial" w:cs="Arial"/>
+        </w:rPr>
+        <w:t xml:space="preserve"> (2,5 metros)</w:t>
+      </w:r>
+      <w:r>
+        <w:rPr>
+          <w:rFonts w:ascii="Arial" w:hAnsi="Arial" w:cs="Arial"/>
+        </w:rPr>
+        <w:t>.</w:t>
       </w:r>
     </w:p>
     <w:p>
@@ -9958,14 +10049,27 @@
           <w:rFonts w:ascii="Arial" w:hAnsi="Arial" w:cs="Arial"/>
           <w:b/>
         </w:rPr>
-        <w:lastRenderedPageBreak/>
         <w:t xml:space="preserve">Mensaje de recibido: </w:t>
       </w:r>
       <w:r>
         <w:rPr>
           <w:rFonts w:ascii="Arial" w:hAnsi="Arial" w:cs="Arial"/>
         </w:rPr>
-        <w:t xml:space="preserve">es el mensaje que envía el cuadricóptero a la </w:t>
+        <w:t xml:space="preserve">es el mensaje que envía el </w:t>
+      </w:r>
+      <w:proofErr w:type="spellStart"/>
+      <w:r>
+        <w:rPr>
+          <w:rFonts w:ascii="Arial" w:hAnsi="Arial" w:cs="Arial"/>
+        </w:rPr>
+        <w:t>cuadricóptero</w:t>
+      </w:r>
+      <w:proofErr w:type="spellEnd"/>
+      <w:r>
+        <w:rPr>
+          <w:rFonts w:ascii="Arial" w:hAnsi="Arial" w:cs="Arial"/>
+        </w:rPr>
+        <w:t xml:space="preserve"> a la </w:t>
       </w:r>
       <w:proofErr w:type="spellStart"/>
       <w:r>
@@ -20329,6 +20433,7 @@
         <w:rPr>
           <w:rFonts w:ascii="Arial" w:hAnsi="Arial" w:cs="Arial"/>
         </w:rPr>
+        <w:lastRenderedPageBreak/>
         <w:pict>
           <v:shapetype id="_x0000_t202" coordsize="21600,21600" o:spt="202" path="m,l,21600r21600,l21600,xe">
             <v:stroke joinstyle="miter"/>
@@ -20382,7 +20487,7 @@
           <w:rFonts w:ascii="Arial" w:hAnsi="Arial" w:cs="Arial"/>
           <w:noProof/>
           <w:shd w:val="clear" w:color="auto" w:fill="auto"/>
-          <w:lang w:val="es-ES" w:eastAsia="es-ES" w:bidi="ar-SA"/>
+          <w:lang w:eastAsia="es-VE" w:bidi="ar-SA"/>
         </w:rPr>
         <w:drawing>
           <wp:anchor distT="0" distB="0" distL="114300" distR="114300" simplePos="0" relativeHeight="251689472" behindDoc="0" locked="0" layoutInCell="1" allowOverlap="1">
@@ -20588,7 +20693,6 @@
         <w:rPr>
           <w:rFonts w:ascii="Arial" w:hAnsi="Arial" w:cs="Arial"/>
         </w:rPr>
-        <w:lastRenderedPageBreak/>
         <w:t>Posteriormente se probó</w:t>
       </w:r>
       <w:r>
@@ -23362,8 +23466,9 @@
           <w:rFonts w:ascii="Arial" w:hAnsi="Arial" w:cs="Arial"/>
           <w:noProof/>
           <w:shd w:val="clear" w:color="auto" w:fill="auto"/>
-          <w:lang w:val="es-ES" w:eastAsia="es-ES" w:bidi="ar-SA"/>
-        </w:rPr>
+          <w:lang w:eastAsia="es-VE" w:bidi="ar-SA"/>
+        </w:rPr>
+        <w:lastRenderedPageBreak/>
         <w:drawing>
           <wp:anchor distT="0" distB="0" distL="114300" distR="114300" simplePos="0" relativeHeight="251682304" behindDoc="0" locked="0" layoutInCell="1" allowOverlap="1">
             <wp:simplePos x="0" y="0"/>
@@ -23450,6 +23555,33 @@
     </w:p>
     <w:p>
       <w:pPr>
+        <w:keepNext w:val="0"/>
+        <w:widowControl/>
+        <w:shd w:val="clear" w:color="auto" w:fill="auto"/>
+        <w:suppressAutoHyphens w:val="0"/>
+        <w:overflowPunct/>
+        <w:spacing w:line="276" w:lineRule="auto"/>
+        <w:textAlignment w:val="auto"/>
+        <w:rPr>
+          <w:rFonts w:ascii="Arial" w:hAnsi="Arial" w:cs="Arial"/>
+          <w:b/>
+          <w:i/>
+          <w:szCs w:val="21"/>
+          <w:highlight w:val="green"/>
+        </w:rPr>
+      </w:pPr>
+      <w:r>
+        <w:rPr>
+          <w:rFonts w:ascii="Arial" w:hAnsi="Arial" w:cs="Arial"/>
+          <w:b/>
+          <w:i/>
+          <w:highlight w:val="green"/>
+        </w:rPr>
+        <w:br w:type="page"/>
+      </w:r>
+    </w:p>
+    <w:p>
+      <w:pPr>
         <w:pStyle w:val="Sinespaciado"/>
         <w:numPr>
           <w:ilvl w:val="0"/>
@@ -23471,25 +23603,9 @@
           <w:i/>
           <w:highlight w:val="green"/>
         </w:rPr>
+        <w:lastRenderedPageBreak/>
         <w:t>Sistemas de control</w:t>
       </w:r>
-    </w:p>
-    <w:p>
-      <w:pPr>
-        <w:keepNext w:val="0"/>
-        <w:widowControl/>
-        <w:shd w:val="clear" w:color="auto" w:fill="auto"/>
-        <w:suppressAutoHyphens w:val="0"/>
-        <w:overflowPunct/>
-        <w:spacing w:line="276" w:lineRule="auto"/>
-        <w:textAlignment w:val="auto"/>
-        <w:rPr>
-          <w:rFonts w:ascii="Arial" w:hAnsi="Arial" w:cs="Arial"/>
-          <w:b/>
-          <w:szCs w:val="21"/>
-          <w:highlight w:val="cyan"/>
-        </w:rPr>
-      </w:pPr>
     </w:p>
     <w:p>
       <w:pPr>
@@ -23513,7 +23629,6 @@
           <w:b/>
           <w:highlight w:val="cyan"/>
         </w:rPr>
-        <w:lastRenderedPageBreak/>
         <w:t>Arquitectura</w:t>
       </w:r>
       <w:r>
@@ -23635,7 +23750,7 @@
       <w:r>
         <w:rPr>
           <w:noProof/>
-          <w:lang w:val="es-ES" w:eastAsia="es-ES" w:bidi="ar-SA"/>
+          <w:lang w:eastAsia="es-VE" w:bidi="ar-SA"/>
         </w:rPr>
         <w:drawing>
           <wp:inline distT="0" distB="0" distL="0" distR="0">
@@ -23949,6 +24064,7 @@
         <w:rPr>
           <w:rFonts w:ascii="Arial" w:hAnsi="Arial" w:cs="Arial"/>
         </w:rPr>
+        <w:lastRenderedPageBreak/>
         <w:t xml:space="preserve">Entrada: velocidad lineal </w:t>
       </w:r>
       <w:r>
@@ -23975,7 +24091,6 @@
         <w:rPr>
           <w:rFonts w:ascii="Arial" w:hAnsi="Arial" w:cs="Arial"/>
         </w:rPr>
-        <w:lastRenderedPageBreak/>
         <w:t xml:space="preserve">Referencia: </w:t>
       </w:r>
       <w:r>
@@ -24696,6 +24811,7 @@
         <w:rPr>
           <w:rFonts w:ascii="Arial" w:hAnsi="Arial" w:cs="Arial"/>
         </w:rPr>
+        <w:lastRenderedPageBreak/>
         <w:t>Entrada: v</w:t>
       </w:r>
       <w:r>
@@ -24736,7 +24852,6 @@
         <w:rPr>
           <w:rFonts w:ascii="Arial" w:hAnsi="Arial" w:cs="Arial"/>
         </w:rPr>
-        <w:lastRenderedPageBreak/>
         <w:t>Referencia: v</w:t>
       </w:r>
       <w:r>
@@ -24893,7 +25008,21 @@
         <w:rPr>
           <w:rFonts w:ascii="Arial" w:hAnsi="Arial" w:cs="Arial"/>
         </w:rPr>
-        <w:t xml:space="preserve"> del cuadricóptero fue implementado en el software MATLAB</w:t>
+        <w:t xml:space="preserve"> del </w:t>
+      </w:r>
+      <w:proofErr w:type="spellStart"/>
+      <w:r>
+        <w:rPr>
+          <w:rFonts w:ascii="Arial" w:hAnsi="Arial" w:cs="Arial"/>
+        </w:rPr>
+        <w:t>cuadricóptero</w:t>
+      </w:r>
+      <w:proofErr w:type="spellEnd"/>
+      <w:r>
+        <w:rPr>
+          <w:rFonts w:ascii="Arial" w:hAnsi="Arial" w:cs="Arial"/>
+        </w:rPr>
+        <w:t xml:space="preserve"> fue implementado en el software MATLAB</w:t>
       </w:r>
       <w:r>
         <w:rPr>
@@ -24925,7 +25054,13 @@
         <w:rPr>
           <w:rFonts w:ascii="Arial" w:hAnsi="Arial" w:cs="Arial"/>
         </w:rPr>
-        <w:t xml:space="preserve">, ya que se partía del modelo </w:t>
+        <w:t>, ya que se partía del model</w:t>
+      </w:r>
+      <w:r>
+        <w:rPr>
+          <w:rFonts w:ascii="Arial" w:hAnsi="Arial" w:cs="Arial"/>
+        </w:rPr>
+        <w:t xml:space="preserve">o </w:t>
       </w:r>
       <w:proofErr w:type="spellStart"/>
       <w:r>
@@ -24939,7 +25074,21 @@
         <w:rPr>
           <w:rFonts w:ascii="Arial" w:hAnsi="Arial" w:cs="Arial"/>
         </w:rPr>
-        <w:t xml:space="preserve"> del cuadricóptero, y el algoritmo Proporcional-Integral-Derivativo modela la retroalimentación en lazo cerrado como una ecuación diferencial lineal.</w:t>
+        <w:t xml:space="preserve"> del </w:t>
+      </w:r>
+      <w:proofErr w:type="spellStart"/>
+      <w:r>
+        <w:rPr>
+          <w:rFonts w:ascii="Arial" w:hAnsi="Arial" w:cs="Arial"/>
+        </w:rPr>
+        <w:t>cuadricóptero</w:t>
+      </w:r>
+      <w:proofErr w:type="spellEnd"/>
+      <w:r>
+        <w:rPr>
+          <w:rFonts w:ascii="Arial" w:hAnsi="Arial" w:cs="Arial"/>
+        </w:rPr>
+        <w:t xml:space="preserve"> y el algoritmo Proporcional-Integral-Derivativo modela la retroalimentación en lazo cerrado como una ecuación diferencial lineal.</w:t>
       </w:r>
     </w:p>
     <w:p>
@@ -25180,20 +25329,20 @@
         <w:rPr>
           <w:rFonts w:ascii="Arial" w:hAnsi="Arial" w:cs="Arial"/>
         </w:rPr>
-        <w:t>Se obtuvo un rendimiento satisfactorio de la arquitectura de control propuesta, con lo cual se verificó la efectividad de la misma. A continuación</w:t>
-      </w:r>
-      <w:r>
-        <w:rPr>
-          <w:rFonts w:ascii="Arial" w:hAnsi="Arial" w:cs="Arial"/>
-        </w:rPr>
-        <w:t xml:space="preserve"> se </w:t>
+        <w:t xml:space="preserve">Se obtuvo un rendimiento satisfactorio de la arquitectura de control </w:t>
       </w:r>
       <w:r>
         <w:rPr>
           <w:rFonts w:ascii="Arial" w:hAnsi="Arial" w:cs="Arial"/>
         </w:rPr>
         <w:lastRenderedPageBreak/>
-        <w:t>exponen los resultados obtenidos en la ejecución de los sistemas de control de posición angular, velocidad angular y altura (posición y velocidad lineal en el eje z):</w:t>
+        <w:t>propuesta, con lo cual se verificó la efectividad de la misma. A continuación</w:t>
+      </w:r>
+      <w:r>
+        <w:rPr>
+          <w:rFonts w:ascii="Arial" w:hAnsi="Arial" w:cs="Arial"/>
+        </w:rPr>
+        <w:t xml:space="preserve"> se exponen los resultados obtenidos en la ejecución de los sistemas de control de posición angular, velocidad angular y altura (posición y velocidad lineal en el eje z):</w:t>
       </w:r>
     </w:p>
     <w:p>
@@ -25380,7 +25529,15 @@
               <w:sz w:val="18"/>
               <w:szCs w:val="18"/>
             </w:rPr>
-            <m:t>=VelocidadBasePWM+Correcció</m:t>
+            <m:t>=VelocidadBa</m:t>
+          </m:r>
+          <m:r>
+            <w:rPr>
+              <w:rFonts w:ascii="Cambria Math" w:hAnsi="Cambria Math" w:cs="Arial"/>
+              <w:sz w:val="18"/>
+              <w:szCs w:val="18"/>
+            </w:rPr>
+            <m:t>sePWM+Correcció</m:t>
           </m:r>
           <m:sSub>
             <m:sSubPr>
@@ -25650,7 +25807,15 @@
               <w:sz w:val="18"/>
               <w:szCs w:val="18"/>
             </w:rPr>
-            <m:t>- Correcció</m:t>
+            <m:t>- Corre</m:t>
+          </m:r>
+          <m:r>
+            <w:rPr>
+              <w:rFonts w:ascii="Cambria Math" w:hAnsi="Cambria Math" w:cs="Arial"/>
+              <w:sz w:val="18"/>
+              <w:szCs w:val="18"/>
+            </w:rPr>
+            <m:t>cció</m:t>
           </m:r>
           <m:sSub>
             <m:sSubPr>
@@ -25950,7 +26115,15 @@
               <w:sz w:val="18"/>
               <w:szCs w:val="18"/>
             </w:rPr>
-            <m:t>=VelocidadBasePWM+Correcció</m:t>
+            <m:t>=VelocidadBasePW</m:t>
+          </m:r>
+          <m:r>
+            <w:rPr>
+              <w:rFonts w:ascii="Cambria Math" w:hAnsi="Cambria Math" w:cs="Arial"/>
+              <w:sz w:val="18"/>
+              <w:szCs w:val="18"/>
+            </w:rPr>
+            <m:t>M+Correcció</m:t>
           </m:r>
           <m:sSub>
             <m:sSubPr>
@@ -26151,14 +26324,14 @@
         <w:rPr>
           <w:rFonts w:ascii="Arial" w:hAnsi="Arial" w:cs="Arial"/>
         </w:rPr>
-        <w:t xml:space="preserve">A consecuencia de ello, tampoco se pudo obtener un rendimiento adecuado de los sistemas de control de altura, ya que la estimación de altura del </w:t>
+        <w:t xml:space="preserve">A consecuencia de ello, tampoco se pudo obtener un rendimiento adecuado de </w:t>
       </w:r>
       <w:r>
         <w:rPr>
           <w:rFonts w:ascii="Arial" w:hAnsi="Arial" w:cs="Arial"/>
         </w:rPr>
         <w:lastRenderedPageBreak/>
-        <w:t>cuadricóptero se realiza en base a los ángulos de inclinación del  mismo.</w:t>
+        <w:t>los sistemas de control de altura, ya que la estimación de altura del cuadricóptero se realiza en base a los ángulos de inclinación del  mismo.</w:t>
       </w:r>
     </w:p>
     <w:p>
@@ -26421,7 +26594,7 @@
         <w:rPr>
           <w:rFonts w:ascii="Arial" w:hAnsi="Arial" w:cs="Arial"/>
           <w:noProof/>
-          <w:lang w:val="es-ES" w:eastAsia="es-ES" w:bidi="ar-SA"/>
+          <w:lang w:eastAsia="es-VE" w:bidi="ar-SA"/>
         </w:rPr>
         <w:lastRenderedPageBreak/>
         <w:drawing>
@@ -27406,7 +27579,7 @@
           <w:rFonts w:ascii="Arial" w:hAnsi="Arial" w:cs="Arial"/>
           <w:noProof/>
           <w:shd w:val="clear" w:color="auto" w:fill="auto"/>
-          <w:lang w:val="es-ES" w:eastAsia="es-ES" w:bidi="ar-SA"/>
+          <w:lang w:eastAsia="es-VE" w:bidi="ar-SA"/>
         </w:rPr>
         <w:drawing>
           <wp:anchor distT="0" distB="0" distL="114300" distR="114300" simplePos="0" relativeHeight="251690496" behindDoc="0" locked="0" layoutInCell="1" allowOverlap="1">
@@ -28135,7 +28308,7 @@
       <w:r>
         <w:rPr>
           <w:noProof/>
-          <w:lang w:val="es-ES" w:eastAsia="es-ES" w:bidi="ar-SA"/>
+          <w:lang w:eastAsia="es-VE" w:bidi="ar-SA"/>
         </w:rPr>
         <w:drawing>
           <wp:inline distT="0" distB="0" distL="0" distR="0">
@@ -28221,7 +28394,7 @@
         <w:rPr>
           <w:rFonts w:ascii="Arial" w:hAnsi="Arial" w:cs="Arial"/>
           <w:noProof/>
-          <w:lang w:val="es-ES" w:eastAsia="es-ES" w:bidi="ar-SA"/>
+          <w:lang w:eastAsia="es-VE" w:bidi="ar-SA"/>
         </w:rPr>
         <w:drawing>
           <wp:inline distT="0" distB="0" distL="0" distR="0">
@@ -28244,7 +28417,7 @@
                     <a:blip r:embed="rId30" cstate="print">
                       <a:extLst>
                         <a:ext uri="{28A0092B-C50C-407E-A947-70E740481C1C}">
-                          <a14:useLocalDpi xmlns:a14="http://schemas.microsoft.com/office/drawing/2010/main" xmlns:wps="http://schemas.microsoft.com/office/word/2010/wordprocessingShape" xmlns:wpi="http://schemas.microsoft.com/office/word/2010/wordprocessingInk" xmlns:wpg="http://schemas.microsoft.com/office/word/2010/wordprocessingGroup" xmlns:w15="http://schemas.microsoft.com/office/word/2012/wordml" xmlns:w14="http://schemas.microsoft.com/office/word/2010/wordml" xmlns:w="http://schemas.openxmlformats.org/wordprocessingml/2006/main" xmlns:w10="urn:schemas-microsoft-com:office:word" xmlns:wp14="http://schemas.microsoft.com/office/word/2010/wordprocessingDrawing" xmlns:v="urn:schemas-microsoft-com:vml" xmlns:o="urn:schemas-microsoft-com:office:office" xmlns:mc="http://schemas.openxmlformats.org/markup-compatibility/2006" xmlns:wpc="http://schemas.microsoft.com/office/word/2010/wordprocessingCanvas" xmlns="" val="0"/>
+                          <a14:useLocalDpi xmlns="" xmlns:wpc="http://schemas.microsoft.com/office/word/2010/wordprocessingCanvas" xmlns:mc="http://schemas.openxmlformats.org/markup-compatibility/2006" xmlns:o="urn:schemas-microsoft-com:office:office" xmlns:v="urn:schemas-microsoft-com:vml" xmlns:wp14="http://schemas.microsoft.com/office/word/2010/wordprocessingDrawing" xmlns:w10="urn:schemas-microsoft-com:office:word" xmlns:w="http://schemas.openxmlformats.org/wordprocessingml/2006/main" xmlns:w14="http://schemas.microsoft.com/office/word/2010/wordml" xmlns:w15="http://schemas.microsoft.com/office/word/2012/wordml" xmlns:wpg="http://schemas.microsoft.com/office/word/2010/wordprocessingGroup" xmlns:wpi="http://schemas.microsoft.com/office/word/2010/wordprocessingInk" xmlns:wps="http://schemas.microsoft.com/office/word/2010/wordprocessingShape" xmlns:a14="http://schemas.microsoft.com/office/drawing/2010/main" val="0"/>
                         </a:ext>
                       </a:extLst>
                     </a:blip>
@@ -28500,7 +28673,7 @@
           <w:rFonts w:ascii="Arial" w:hAnsi="Arial" w:cs="Arial"/>
           <w:noProof/>
           <w:shd w:val="clear" w:color="auto" w:fill="auto"/>
-          <w:lang w:val="es-ES" w:eastAsia="es-ES" w:bidi="ar-SA"/>
+          <w:lang w:eastAsia="es-VE" w:bidi="ar-SA"/>
         </w:rPr>
         <w:drawing>
           <wp:anchor distT="0" distB="0" distL="114300" distR="114300" simplePos="0" relativeHeight="251676160" behindDoc="0" locked="0" layoutInCell="1" allowOverlap="1">
@@ -32496,7 +32669,7 @@
 <file path=word/charts/chart1.xml><?xml version="1.0" encoding="utf-8"?>
 <c:chartSpace xmlns:c="http://schemas.openxmlformats.org/drawingml/2006/chart" xmlns:a="http://schemas.openxmlformats.org/drawingml/2006/main" xmlns:r="http://schemas.openxmlformats.org/officeDocument/2006/relationships">
   <c:date1904 val="1"/>
-  <c:lang val="es-ES"/>
+  <c:lang val="es-VE"/>
   <c:chart>
     <c:title>
       <c:tx>
@@ -32543,7 +32716,7 @@
             <c:numRef>
               <c:f>Hoja1!$A$3:$A$8</c:f>
               <c:numCache>
-                <c:formatCode>Estándar</c:formatCode>
+                <c:formatCode>General</c:formatCode>
                 <c:ptCount val="6"/>
                 <c:pt idx="0">
                   <c:v>0</c:v>
@@ -32570,7 +32743,7 @@
             <c:numRef>
               <c:f>Hoja1!$F$3:$F$8</c:f>
               <c:numCache>
-                <c:formatCode>Estándar</c:formatCode>
+                <c:formatCode>General</c:formatCode>
                 <c:ptCount val="6"/>
                 <c:pt idx="0">
                   <c:v>100</c:v>
@@ -32594,11 +32767,11 @@
             </c:numRef>
           </c:yVal>
         </c:ser>
-        <c:axId val="57570048"/>
-        <c:axId val="57571968"/>
+        <c:axId val="165090816"/>
+        <c:axId val="165683200"/>
       </c:scatterChart>
       <c:valAx>
-        <c:axId val="57570048"/>
+        <c:axId val="165090816"/>
         <c:scaling>
           <c:orientation val="minMax"/>
         </c:scaling>
@@ -32635,7 +32808,7 @@
             </c:rich>
           </c:tx>
         </c:title>
-        <c:numFmt formatCode="Estándar" sourceLinked="1"/>
+        <c:numFmt formatCode="General" sourceLinked="1"/>
         <c:majorTickMark val="none"/>
         <c:tickLblPos val="nextTo"/>
         <c:spPr>
@@ -32646,12 +32819,12 @@
             <a:round/>
           </a:ln>
         </c:spPr>
-        <c:crossAx val="57571968"/>
+        <c:crossAx val="165683200"/>
         <c:crossesAt val="0"/>
         <c:crossBetween val="midCat"/>
       </c:valAx>
       <c:valAx>
-        <c:axId val="57571968"/>
+        <c:axId val="165683200"/>
         <c:scaling>
           <c:orientation val="minMax"/>
           <c:max val="100"/>
@@ -32689,7 +32862,7 @@
             </c:rich>
           </c:tx>
         </c:title>
-        <c:numFmt formatCode="Estándar" sourceLinked="1"/>
+        <c:numFmt formatCode="General" sourceLinked="1"/>
         <c:majorTickMark val="none"/>
         <c:tickLblPos val="nextTo"/>
         <c:spPr>
@@ -32700,7 +32873,7 @@
             <a:round/>
           </a:ln>
         </c:spPr>
-        <c:crossAx val="57570048"/>
+        <c:crossAx val="165090816"/>
         <c:crossesAt val="0"/>
         <c:crossBetween val="midCat"/>
       </c:valAx>
@@ -33016,7 +33189,7 @@
 </file>
 
 <file path=customXml/itemProps1.xml><?xml version="1.0" encoding="utf-8"?>
-<ds:datastoreItem xmlns:ds="http://schemas.openxmlformats.org/officeDocument/2006/customXml" ds:itemID="{AB1DE81E-754D-4C38-94B7-843ECF523833}">
+<ds:datastoreItem xmlns:ds="http://schemas.openxmlformats.org/officeDocument/2006/customXml" ds:itemID="{5E3F0AEA-CF56-4AD6-A29B-5FD819CCCF5F}">
   <ds:schemaRefs>
     <ds:schemaRef ds:uri="http://schemas.openxmlformats.org/officeDocument/2006/bibliography"/>
   </ds:schemaRefs>

</xml_diff>